<commit_message>
Add notes on type checking functions for input variables.
</commit_message>
<xml_diff>
--- a/C++ Programming Language/10 Expressions.docx
+++ b/C++ Programming Language/10 Expressions.docx
@@ -85,6 +85,9 @@
         <w:ind w:left="360"/>
       </w:pPr>
       <w:r>
+        <w:rPr>
+          <w:noProof/>
+        </w:rPr>
         <w:drawing>
           <wp:inline distT="0" distB="0" distL="0" distR="0" wp14:anchorId="1736588D" wp14:editId="3AB94C90">
             <wp:extent cx="3761509" cy="296720"/>
@@ -130,6 +133,85 @@
           <w:numId w:val="1"/>
         </w:numPr>
       </w:pPr>
+      <w:r>
+        <w:rPr>
+          <w:b/>
+          <w:bCs/>
+        </w:rPr>
+        <w:t xml:space="preserve">isspace(c): </w:t>
+      </w:r>
+      <w:r>
+        <w:t>Provides standard test for whitespace. Returns a non-zero value if c is a whitespace character and 0 otherwise.</w:t>
+      </w:r>
+    </w:p>
+    <w:p>
+      <w:pPr>
+        <w:pStyle w:val="ListParagraph"/>
+        <w:numPr>
+          <w:ilvl w:val="0"/>
+          <w:numId w:val="1"/>
+        </w:numPr>
+      </w:pPr>
+      <w:r>
+        <w:rPr>
+          <w:b/>
+          <w:bCs/>
+        </w:rPr>
+        <w:t>isdigit(c):</w:t>
+      </w:r>
+      <w:r>
+        <w:t xml:space="preserve"> Tests if a character is a digit.</w:t>
+      </w:r>
+    </w:p>
+    <w:p>
+      <w:pPr>
+        <w:pStyle w:val="ListParagraph"/>
+        <w:numPr>
+          <w:ilvl w:val="0"/>
+          <w:numId w:val="1"/>
+        </w:numPr>
+      </w:pPr>
+      <w:r>
+        <w:rPr>
+          <w:b/>
+          <w:bCs/>
+        </w:rPr>
+        <w:t>isalpha(c):</w:t>
+      </w:r>
+      <w:r>
+        <w:t xml:space="preserve"> Tests if a character is an alphabet.</w:t>
+      </w:r>
+    </w:p>
+    <w:p>
+      <w:pPr>
+        <w:pStyle w:val="ListParagraph"/>
+        <w:numPr>
+          <w:ilvl w:val="0"/>
+          <w:numId w:val="1"/>
+        </w:numPr>
+      </w:pPr>
+      <w:r>
+        <w:rPr>
+          <w:b/>
+          <w:bCs/>
+        </w:rPr>
+        <w:t>isalnum(c):</w:t>
+      </w:r>
+      <w:r>
+        <w:t xml:space="preserve"> Test if a character is a digit or a letter.</w:t>
+      </w:r>
+    </w:p>
+    <w:p>
+      <w:pPr>
+        <w:pStyle w:val="ListParagraph"/>
+        <w:numPr>
+          <w:ilvl w:val="0"/>
+          <w:numId w:val="1"/>
+        </w:numPr>
+      </w:pPr>
+      <w:r>
+        <w:t>These test functions are available in #include&lt;cctype&gt;</w:t>
+      </w:r>
     </w:p>
     <w:sectPr>
       <w:pgSz w:w="11906" w:h="16838"/>

</xml_diff>

<commit_message>
Add notes on preference reason for named constants.
</commit_message>
<xml_diff>
--- a/C++ Programming Language/10 Expressions.docx
+++ b/C++ Programming Language/10 Expressions.docx
@@ -133,12 +133,21 @@
           <w:numId w:val="1"/>
         </w:numPr>
       </w:pPr>
+      <w:proofErr w:type="spellStart"/>
       <w:r>
         <w:rPr>
           <w:b/>
           <w:bCs/>
         </w:rPr>
-        <w:t xml:space="preserve">isspace(c): </w:t>
+        <w:t>isspace</w:t>
+      </w:r>
+      <w:proofErr w:type="spellEnd"/>
+      <w:r>
+        <w:rPr>
+          <w:b/>
+          <w:bCs/>
+        </w:rPr>
+        <w:t xml:space="preserve">(c): </w:t>
       </w:r>
       <w:r>
         <w:t>Provides standard test for whitespace. Returns a non-zero value if c is a whitespace character and 0 otherwise.</w:t>
@@ -152,12 +161,21 @@
           <w:numId w:val="1"/>
         </w:numPr>
       </w:pPr>
+      <w:proofErr w:type="spellStart"/>
       <w:r>
         <w:rPr>
           <w:b/>
           <w:bCs/>
         </w:rPr>
-        <w:t>isdigit(c):</w:t>
+        <w:t>isdigit</w:t>
+      </w:r>
+      <w:proofErr w:type="spellEnd"/>
+      <w:r>
+        <w:rPr>
+          <w:b/>
+          <w:bCs/>
+        </w:rPr>
+        <w:t>(c):</w:t>
       </w:r>
       <w:r>
         <w:t xml:space="preserve"> Tests if a character is a digit.</w:t>
@@ -171,12 +189,21 @@
           <w:numId w:val="1"/>
         </w:numPr>
       </w:pPr>
+      <w:proofErr w:type="spellStart"/>
       <w:r>
         <w:rPr>
           <w:b/>
           <w:bCs/>
         </w:rPr>
-        <w:t>isalpha(c):</w:t>
+        <w:t>isalpha</w:t>
+      </w:r>
+      <w:proofErr w:type="spellEnd"/>
+      <w:r>
+        <w:rPr>
+          <w:b/>
+          <w:bCs/>
+        </w:rPr>
+        <w:t>(c):</w:t>
       </w:r>
       <w:r>
         <w:t xml:space="preserve"> Tests if a character is an alphabet.</w:t>
@@ -190,12 +217,21 @@
           <w:numId w:val="1"/>
         </w:numPr>
       </w:pPr>
+      <w:proofErr w:type="spellStart"/>
       <w:r>
         <w:rPr>
           <w:b/>
           <w:bCs/>
         </w:rPr>
-        <w:t>isalnum(c):</w:t>
+        <w:t>isalnum</w:t>
+      </w:r>
+      <w:proofErr w:type="spellEnd"/>
+      <w:r>
+        <w:rPr>
+          <w:b/>
+          <w:bCs/>
+        </w:rPr>
+        <w:t>(c):</w:t>
       </w:r>
       <w:r>
         <w:t xml:space="preserve"> Test if a character is a digit or a letter.</w:t>
@@ -211,6 +247,117 @@
       </w:pPr>
       <w:r>
         <w:t>These test functions are available in #include&lt;cctype&gt;</w:t>
+      </w:r>
+    </w:p>
+    <w:p/>
+    <w:p/>
+    <w:p/>
+    <w:p>
+      <w:pPr>
+        <w:pStyle w:val="ListParagraph"/>
+        <w:numPr>
+          <w:ilvl w:val="0"/>
+          <w:numId w:val="1"/>
+        </w:numPr>
+      </w:pPr>
+      <w:r>
+        <w:rPr>
+          <w:b/>
+          <w:bCs/>
+        </w:rPr>
+        <w:t>Constant Expressions –</w:t>
+      </w:r>
+    </w:p>
+    <w:p>
+      <w:pPr>
+        <w:pStyle w:val="ListParagraph"/>
+        <w:numPr>
+          <w:ilvl w:val="0"/>
+          <w:numId w:val="1"/>
+        </w:numPr>
+      </w:pPr>
+      <w:r>
+        <w:t>There are a variety of reasons why someone might want a named constant rather than a literal or a value stored in a variable –</w:t>
+      </w:r>
+    </w:p>
+    <w:p>
+      <w:pPr>
+        <w:pStyle w:val="ListParagraph"/>
+        <w:numPr>
+          <w:ilvl w:val="0"/>
+          <w:numId w:val="3"/>
+        </w:numPr>
+      </w:pPr>
+      <w:r>
+        <w:t>Named constants make the code easier to read, understand and maintain.</w:t>
+      </w:r>
+    </w:p>
+    <w:p>
+      <w:pPr>
+        <w:pStyle w:val="ListParagraph"/>
+        <w:numPr>
+          <w:ilvl w:val="0"/>
+          <w:numId w:val="3"/>
+        </w:numPr>
+      </w:pPr>
+      <w:r>
+        <w:t xml:space="preserve">A variable might be changed. So, we </w:t>
+      </w:r>
+      <w:proofErr w:type="gramStart"/>
+      <w:r>
+        <w:t>have to</w:t>
+      </w:r>
+      <w:proofErr w:type="gramEnd"/>
+      <w:r>
+        <w:t xml:space="preserve"> be more careful in our reasoning than a constant.</w:t>
+      </w:r>
+    </w:p>
+    <w:p>
+      <w:pPr>
+        <w:pStyle w:val="ListParagraph"/>
+        <w:numPr>
+          <w:ilvl w:val="0"/>
+          <w:numId w:val="3"/>
+        </w:numPr>
+      </w:pPr>
+      <w:r>
+        <w:t>The language requires constant expressions for array sizes, case labels and template value arguments.</w:t>
+      </w:r>
+    </w:p>
+    <w:p>
+      <w:pPr>
+        <w:pStyle w:val="ListParagraph"/>
+        <w:numPr>
+          <w:ilvl w:val="0"/>
+          <w:numId w:val="3"/>
+        </w:numPr>
+      </w:pPr>
+      <w:r>
+        <w:t>Embedded-system programmers like to put immutable data into read-only memory. This is because read-only memory is cheaper than dynamic memory (in terms of cost and energy consumption) and often more plentiful. Also, data in read-only memory is immune to most system crashes.</w:t>
+      </w:r>
+    </w:p>
+    <w:p>
+      <w:pPr>
+        <w:pStyle w:val="ListParagraph"/>
+        <w:numPr>
+          <w:ilvl w:val="0"/>
+          <w:numId w:val="3"/>
+        </w:numPr>
+      </w:pPr>
+      <w:r>
+        <w:t>If initialisation is done at compile time, there can be no data races in that object in a multi-threaded system.</w:t>
+      </w:r>
+    </w:p>
+    <w:p>
+      <w:pPr>
+        <w:pStyle w:val="ListParagraph"/>
+        <w:numPr>
+          <w:ilvl w:val="0"/>
+          <w:numId w:val="3"/>
+        </w:numPr>
+      </w:pPr>
+      <w:r>
+        <w:t>Sometimes, evaluating something once at compile time gives significantly better performance than doing so a million times at runtime.</w:t>
       </w:r>
     </w:p>
     <w:sectPr>
@@ -228,7 +375,7 @@
   <w:abstractNum w:abstractNumId="0" w15:restartNumberingAfterBreak="0">
     <w:nsid w:val="25DE7F1A"/>
     <w:multiLevelType w:val="hybridMultilevel"/>
-    <w:tmpl w:val="671AC1CE"/>
+    <w:tmpl w:val="94C26154"/>
     <w:lvl w:ilvl="0" w:tplc="40090001">
       <w:start w:val="1"/>
       <w:numFmt w:val="bullet"/>
@@ -332,6 +479,232 @@
       <w:lvlJc w:val="left"/>
       <w:pPr>
         <w:ind w:left="6120" w:hanging="360"/>
+      </w:pPr>
+      <w:rPr>
+        <w:rFonts w:ascii="Wingdings" w:hAnsi="Wingdings" w:hint="default"/>
+      </w:rPr>
+    </w:lvl>
+  </w:abstractNum>
+  <w:abstractNum w:abstractNumId="1" w15:restartNumberingAfterBreak="0">
+    <w:nsid w:val="749A17E8"/>
+    <w:multiLevelType w:val="hybridMultilevel"/>
+    <w:tmpl w:val="BAE69F88"/>
+    <w:lvl w:ilvl="0" w:tplc="4009000B">
+      <w:start w:val="1"/>
+      <w:numFmt w:val="bullet"/>
+      <w:lvlText w:val=""/>
+      <w:lvlJc w:val="left"/>
+      <w:pPr>
+        <w:ind w:left="360" w:hanging="360"/>
+      </w:pPr>
+      <w:rPr>
+        <w:rFonts w:ascii="Wingdings" w:hAnsi="Wingdings" w:hint="default"/>
+      </w:rPr>
+    </w:lvl>
+    <w:lvl w:ilvl="1" w:tplc="40090003" w:tentative="1">
+      <w:start w:val="1"/>
+      <w:numFmt w:val="bullet"/>
+      <w:lvlText w:val="o"/>
+      <w:lvlJc w:val="left"/>
+      <w:pPr>
+        <w:ind w:left="1080" w:hanging="360"/>
+      </w:pPr>
+      <w:rPr>
+        <w:rFonts w:ascii="Courier New" w:hAnsi="Courier New" w:cs="Courier New" w:hint="default"/>
+      </w:rPr>
+    </w:lvl>
+    <w:lvl w:ilvl="2" w:tplc="40090005" w:tentative="1">
+      <w:start w:val="1"/>
+      <w:numFmt w:val="bullet"/>
+      <w:lvlText w:val=""/>
+      <w:lvlJc w:val="left"/>
+      <w:pPr>
+        <w:ind w:left="1800" w:hanging="360"/>
+      </w:pPr>
+      <w:rPr>
+        <w:rFonts w:ascii="Wingdings" w:hAnsi="Wingdings" w:hint="default"/>
+      </w:rPr>
+    </w:lvl>
+    <w:lvl w:ilvl="3" w:tplc="40090001" w:tentative="1">
+      <w:start w:val="1"/>
+      <w:numFmt w:val="bullet"/>
+      <w:lvlText w:val=""/>
+      <w:lvlJc w:val="left"/>
+      <w:pPr>
+        <w:ind w:left="2520" w:hanging="360"/>
+      </w:pPr>
+      <w:rPr>
+        <w:rFonts w:ascii="Symbol" w:hAnsi="Symbol" w:hint="default"/>
+      </w:rPr>
+    </w:lvl>
+    <w:lvl w:ilvl="4" w:tplc="40090003" w:tentative="1">
+      <w:start w:val="1"/>
+      <w:numFmt w:val="bullet"/>
+      <w:lvlText w:val="o"/>
+      <w:lvlJc w:val="left"/>
+      <w:pPr>
+        <w:ind w:left="3240" w:hanging="360"/>
+      </w:pPr>
+      <w:rPr>
+        <w:rFonts w:ascii="Courier New" w:hAnsi="Courier New" w:cs="Courier New" w:hint="default"/>
+      </w:rPr>
+    </w:lvl>
+    <w:lvl w:ilvl="5" w:tplc="40090005" w:tentative="1">
+      <w:start w:val="1"/>
+      <w:numFmt w:val="bullet"/>
+      <w:lvlText w:val=""/>
+      <w:lvlJc w:val="left"/>
+      <w:pPr>
+        <w:ind w:left="3960" w:hanging="360"/>
+      </w:pPr>
+      <w:rPr>
+        <w:rFonts w:ascii="Wingdings" w:hAnsi="Wingdings" w:hint="default"/>
+      </w:rPr>
+    </w:lvl>
+    <w:lvl w:ilvl="6" w:tplc="40090001" w:tentative="1">
+      <w:start w:val="1"/>
+      <w:numFmt w:val="bullet"/>
+      <w:lvlText w:val=""/>
+      <w:lvlJc w:val="left"/>
+      <w:pPr>
+        <w:ind w:left="4680" w:hanging="360"/>
+      </w:pPr>
+      <w:rPr>
+        <w:rFonts w:ascii="Symbol" w:hAnsi="Symbol" w:hint="default"/>
+      </w:rPr>
+    </w:lvl>
+    <w:lvl w:ilvl="7" w:tplc="40090003" w:tentative="1">
+      <w:start w:val="1"/>
+      <w:numFmt w:val="bullet"/>
+      <w:lvlText w:val="o"/>
+      <w:lvlJc w:val="left"/>
+      <w:pPr>
+        <w:ind w:left="5400" w:hanging="360"/>
+      </w:pPr>
+      <w:rPr>
+        <w:rFonts w:ascii="Courier New" w:hAnsi="Courier New" w:cs="Courier New" w:hint="default"/>
+      </w:rPr>
+    </w:lvl>
+    <w:lvl w:ilvl="8" w:tplc="40090005" w:tentative="1">
+      <w:start w:val="1"/>
+      <w:numFmt w:val="bullet"/>
+      <w:lvlText w:val=""/>
+      <w:lvlJc w:val="left"/>
+      <w:pPr>
+        <w:ind w:left="6120" w:hanging="360"/>
+      </w:pPr>
+      <w:rPr>
+        <w:rFonts w:ascii="Wingdings" w:hAnsi="Wingdings" w:hint="default"/>
+      </w:rPr>
+    </w:lvl>
+  </w:abstractNum>
+  <w:abstractNum w:abstractNumId="2" w15:restartNumberingAfterBreak="0">
+    <w:nsid w:val="79DE14F8"/>
+    <w:multiLevelType w:val="hybridMultilevel"/>
+    <w:tmpl w:val="4F141DAA"/>
+    <w:lvl w:ilvl="0" w:tplc="4009000B">
+      <w:start w:val="1"/>
+      <w:numFmt w:val="bullet"/>
+      <w:lvlText w:val=""/>
+      <w:lvlJc w:val="left"/>
+      <w:pPr>
+        <w:ind w:left="720" w:hanging="360"/>
+      </w:pPr>
+      <w:rPr>
+        <w:rFonts w:ascii="Wingdings" w:hAnsi="Wingdings" w:hint="default"/>
+      </w:rPr>
+    </w:lvl>
+    <w:lvl w:ilvl="1" w:tplc="40090003" w:tentative="1">
+      <w:start w:val="1"/>
+      <w:numFmt w:val="bullet"/>
+      <w:lvlText w:val="o"/>
+      <w:lvlJc w:val="left"/>
+      <w:pPr>
+        <w:ind w:left="1440" w:hanging="360"/>
+      </w:pPr>
+      <w:rPr>
+        <w:rFonts w:ascii="Courier New" w:hAnsi="Courier New" w:cs="Courier New" w:hint="default"/>
+      </w:rPr>
+    </w:lvl>
+    <w:lvl w:ilvl="2" w:tplc="40090005" w:tentative="1">
+      <w:start w:val="1"/>
+      <w:numFmt w:val="bullet"/>
+      <w:lvlText w:val=""/>
+      <w:lvlJc w:val="left"/>
+      <w:pPr>
+        <w:ind w:left="2160" w:hanging="360"/>
+      </w:pPr>
+      <w:rPr>
+        <w:rFonts w:ascii="Wingdings" w:hAnsi="Wingdings" w:hint="default"/>
+      </w:rPr>
+    </w:lvl>
+    <w:lvl w:ilvl="3" w:tplc="40090001" w:tentative="1">
+      <w:start w:val="1"/>
+      <w:numFmt w:val="bullet"/>
+      <w:lvlText w:val=""/>
+      <w:lvlJc w:val="left"/>
+      <w:pPr>
+        <w:ind w:left="2880" w:hanging="360"/>
+      </w:pPr>
+      <w:rPr>
+        <w:rFonts w:ascii="Symbol" w:hAnsi="Symbol" w:hint="default"/>
+      </w:rPr>
+    </w:lvl>
+    <w:lvl w:ilvl="4" w:tplc="40090003" w:tentative="1">
+      <w:start w:val="1"/>
+      <w:numFmt w:val="bullet"/>
+      <w:lvlText w:val="o"/>
+      <w:lvlJc w:val="left"/>
+      <w:pPr>
+        <w:ind w:left="3600" w:hanging="360"/>
+      </w:pPr>
+      <w:rPr>
+        <w:rFonts w:ascii="Courier New" w:hAnsi="Courier New" w:cs="Courier New" w:hint="default"/>
+      </w:rPr>
+    </w:lvl>
+    <w:lvl w:ilvl="5" w:tplc="40090005" w:tentative="1">
+      <w:start w:val="1"/>
+      <w:numFmt w:val="bullet"/>
+      <w:lvlText w:val=""/>
+      <w:lvlJc w:val="left"/>
+      <w:pPr>
+        <w:ind w:left="4320" w:hanging="360"/>
+      </w:pPr>
+      <w:rPr>
+        <w:rFonts w:ascii="Wingdings" w:hAnsi="Wingdings" w:hint="default"/>
+      </w:rPr>
+    </w:lvl>
+    <w:lvl w:ilvl="6" w:tplc="40090001" w:tentative="1">
+      <w:start w:val="1"/>
+      <w:numFmt w:val="bullet"/>
+      <w:lvlText w:val=""/>
+      <w:lvlJc w:val="left"/>
+      <w:pPr>
+        <w:ind w:left="5040" w:hanging="360"/>
+      </w:pPr>
+      <w:rPr>
+        <w:rFonts w:ascii="Symbol" w:hAnsi="Symbol" w:hint="default"/>
+      </w:rPr>
+    </w:lvl>
+    <w:lvl w:ilvl="7" w:tplc="40090003" w:tentative="1">
+      <w:start w:val="1"/>
+      <w:numFmt w:val="bullet"/>
+      <w:lvlText w:val="o"/>
+      <w:lvlJc w:val="left"/>
+      <w:pPr>
+        <w:ind w:left="5760" w:hanging="360"/>
+      </w:pPr>
+      <w:rPr>
+        <w:rFonts w:ascii="Courier New" w:hAnsi="Courier New" w:cs="Courier New" w:hint="default"/>
+      </w:rPr>
+    </w:lvl>
+    <w:lvl w:ilvl="8" w:tplc="40090005" w:tentative="1">
+      <w:start w:val="1"/>
+      <w:numFmt w:val="bullet"/>
+      <w:lvlText w:val=""/>
+      <w:lvlJc w:val="left"/>
+      <w:pPr>
+        <w:ind w:left="6480" w:hanging="360"/>
       </w:pPr>
       <w:rPr>
         <w:rFonts w:ascii="Wingdings" w:hAnsi="Wingdings" w:hint="default"/>
@@ -340,6 +713,12 @@
   </w:abstractNum>
   <w:num w:numId="1" w16cid:durableId="1341615001">
     <w:abstractNumId w:val="0"/>
+  </w:num>
+  <w:num w:numId="2" w16cid:durableId="141388953">
+    <w:abstractNumId w:val="1"/>
+  </w:num>
+  <w:num w:numId="3" w16cid:durableId="1014065775">
+    <w:abstractNumId w:val="2"/>
   </w:num>
 </w:numbering>
 </file>

</xml_diff>

<commit_message>
Add notes on floating point, pointer and reference, boolean, floating-integral, usual arithmetic conversions and advice.
</commit_message>
<xml_diff>
--- a/C++ Programming Language/10 Expressions.docx
+++ b/C++ Programming Language/10 Expressions.docx
@@ -360,6 +360,781 @@
         <w:t>Sometimes, evaluating something once at compile time gives significantly better performance than doing so a million times at runtime.</w:t>
       </w:r>
     </w:p>
+    <w:p/>
+    <w:p/>
+    <w:p/>
+    <w:p/>
+    <w:p/>
+    <w:p/>
+    <w:p>
+      <w:pPr>
+        <w:pStyle w:val="ListParagraph"/>
+        <w:numPr>
+          <w:ilvl w:val="0"/>
+          <w:numId w:val="4"/>
+        </w:numPr>
+      </w:pPr>
+      <w:r>
+        <w:rPr>
+          <w:b/>
+          <w:bCs/>
+        </w:rPr>
+        <w:lastRenderedPageBreak/>
+        <w:t>Floating Point Conversions</w:t>
+      </w:r>
+      <w:r>
+        <w:rPr>
+          <w:b/>
+          <w:bCs/>
+        </w:rPr>
+        <w:t xml:space="preserve"> –</w:t>
+      </w:r>
+    </w:p>
+    <w:p>
+      <w:pPr>
+        <w:pStyle w:val="ListParagraph"/>
+        <w:numPr>
+          <w:ilvl w:val="0"/>
+          <w:numId w:val="4"/>
+        </w:numPr>
+      </w:pPr>
+      <w:r>
+        <w:t xml:space="preserve">A floating-point value is converted to another </w:t>
+      </w:r>
+      <w:proofErr w:type="gramStart"/>
+      <w:r>
+        <w:t>floating point</w:t>
+      </w:r>
+      <w:proofErr w:type="gramEnd"/>
+      <w:r>
+        <w:t xml:space="preserve"> type. </w:t>
+      </w:r>
+    </w:p>
+    <w:p>
+      <w:pPr>
+        <w:pStyle w:val="ListParagraph"/>
+        <w:numPr>
+          <w:ilvl w:val="0"/>
+          <w:numId w:val="4"/>
+        </w:numPr>
+      </w:pPr>
+      <w:r>
+        <w:t xml:space="preserve">If the float value can be exactly represented in the destination type, the result is the original numeric value. </w:t>
+      </w:r>
+    </w:p>
+    <w:p>
+      <w:pPr>
+        <w:pStyle w:val="ListParagraph"/>
+        <w:numPr>
+          <w:ilvl w:val="0"/>
+          <w:numId w:val="4"/>
+        </w:numPr>
+      </w:pPr>
+      <w:r>
+        <w:t>If the source value is between two adjacent destination values, the result is one of those values.</w:t>
+      </w:r>
+    </w:p>
+    <w:p>
+      <w:pPr>
+        <w:pStyle w:val="ListParagraph"/>
+        <w:ind w:left="360"/>
+      </w:pPr>
+      <w:r>
+        <w:drawing>
+          <wp:inline distT="0" distB="0" distL="0" distR="0" wp14:anchorId="009F8755" wp14:editId="2B9A72C2">
+            <wp:extent cx="4315691" cy="1567821"/>
+            <wp:effectExtent l="0" t="0" r="8890" b="0"/>
+            <wp:docPr id="740599178" name="Picture 1" descr="A white background with blue text&#10;&#10;Description automatically generated"/>
+            <wp:cNvGraphicFramePr>
+              <a:graphicFrameLocks xmlns:a="http://schemas.openxmlformats.org/drawingml/2006/main" noChangeAspect="1"/>
+            </wp:cNvGraphicFramePr>
+            <a:graphic xmlns:a="http://schemas.openxmlformats.org/drawingml/2006/main">
+              <a:graphicData uri="http://schemas.openxmlformats.org/drawingml/2006/picture">
+                <pic:pic xmlns:pic="http://schemas.openxmlformats.org/drawingml/2006/picture">
+                  <pic:nvPicPr>
+                    <pic:cNvPr id="740599178" name="Picture 1" descr="A white background with blue text&#10;&#10;Description automatically generated"/>
+                    <pic:cNvPicPr/>
+                  </pic:nvPicPr>
+                  <pic:blipFill>
+                    <a:blip r:embed="rId6"/>
+                    <a:stretch>
+                      <a:fillRect/>
+                    </a:stretch>
+                  </pic:blipFill>
+                  <pic:spPr>
+                    <a:xfrm>
+                      <a:off x="0" y="0"/>
+                      <a:ext cx="4338524" cy="1576116"/>
+                    </a:xfrm>
+                    <a:prstGeom prst="rect">
+                      <a:avLst/>
+                    </a:prstGeom>
+                  </pic:spPr>
+                </pic:pic>
+              </a:graphicData>
+            </a:graphic>
+          </wp:inline>
+        </w:drawing>
+      </w:r>
+    </w:p>
+    <w:p>
+      <w:pPr>
+        <w:pStyle w:val="ListParagraph"/>
+        <w:numPr>
+          <w:ilvl w:val="0"/>
+          <w:numId w:val="4"/>
+        </w:numPr>
+      </w:pPr>
+      <w:r>
+        <w:t>DBL_MAX and FLT_MAX are defined in &lt;</w:t>
+      </w:r>
+      <w:proofErr w:type="spellStart"/>
+      <w:r>
+        <w:t>climits</w:t>
+      </w:r>
+      <w:proofErr w:type="spellEnd"/>
+      <w:r>
+        <w:t>&gt;.</w:t>
+      </w:r>
+    </w:p>
+    <w:p>
+      <w:pPr>
+        <w:pStyle w:val="ListParagraph"/>
+        <w:numPr>
+          <w:ilvl w:val="0"/>
+          <w:numId w:val="4"/>
+        </w:numPr>
+      </w:pPr>
+      <w:proofErr w:type="spellStart"/>
+      <w:r>
+        <w:t>Numeric_limits</w:t>
+      </w:r>
+      <w:proofErr w:type="spellEnd"/>
+      <w:r>
+        <w:t xml:space="preserve"> </w:t>
+      </w:r>
+      <w:proofErr w:type="gramStart"/>
+      <w:r>
+        <w:t>is</w:t>
+      </w:r>
+      <w:proofErr w:type="gramEnd"/>
+      <w:r>
+        <w:t xml:space="preserve"> defined in &lt;limits&gt;.</w:t>
+      </w:r>
+    </w:p>
+    <w:p/>
+    <w:p/>
+    <w:p/>
+    <w:p/>
+    <w:p>
+      <w:pPr>
+        <w:pStyle w:val="ListParagraph"/>
+        <w:numPr>
+          <w:ilvl w:val="0"/>
+          <w:numId w:val="4"/>
+        </w:numPr>
+      </w:pPr>
+      <w:r>
+        <w:rPr>
+          <w:b/>
+          <w:bCs/>
+        </w:rPr>
+        <w:t>Pointer and Reference Conversions –</w:t>
+      </w:r>
+    </w:p>
+    <w:p>
+      <w:pPr>
+        <w:pStyle w:val="ListParagraph"/>
+        <w:numPr>
+          <w:ilvl w:val="0"/>
+          <w:numId w:val="4"/>
+        </w:numPr>
+      </w:pPr>
+      <w:r>
+        <w:t xml:space="preserve">Any pointer to an object type can be implicitly converted to a </w:t>
+      </w:r>
+      <w:r>
+        <w:rPr>
+          <w:i/>
+          <w:iCs/>
+        </w:rPr>
+        <w:t>void*</w:t>
+      </w:r>
+      <w:r>
+        <w:t>.</w:t>
+      </w:r>
+    </w:p>
+    <w:p>
+      <w:pPr>
+        <w:pStyle w:val="ListParagraph"/>
+        <w:numPr>
+          <w:ilvl w:val="0"/>
+          <w:numId w:val="4"/>
+        </w:numPr>
+      </w:pPr>
+      <w:r>
+        <w:t>A constant expression that evaluates to 0 can be implicitly converted to a null pointer of any pointer type.</w:t>
+      </w:r>
+    </w:p>
+    <w:p>
+      <w:pPr>
+        <w:pStyle w:val="ListParagraph"/>
+        <w:numPr>
+          <w:ilvl w:val="0"/>
+          <w:numId w:val="4"/>
+        </w:numPr>
+      </w:pPr>
+      <w:r>
+        <w:t xml:space="preserve">A </w:t>
+      </w:r>
+      <w:r>
+        <w:rPr>
+          <w:i/>
+          <w:iCs/>
+        </w:rPr>
+        <w:t>T*</w:t>
+      </w:r>
+      <w:r>
+        <w:t xml:space="preserve"> can be implicitly converted to a </w:t>
+      </w:r>
+      <w:proofErr w:type="spellStart"/>
+      <w:r>
+        <w:rPr>
+          <w:i/>
+          <w:iCs/>
+        </w:rPr>
+        <w:t>const</w:t>
+      </w:r>
+      <w:proofErr w:type="spellEnd"/>
+      <w:r>
+        <w:rPr>
+          <w:i/>
+          <w:iCs/>
+        </w:rPr>
+        <w:t xml:space="preserve"> T*.</w:t>
+      </w:r>
+      <w:r>
+        <w:t xml:space="preserve"> Similarly, a </w:t>
+      </w:r>
+      <w:r>
+        <w:rPr>
+          <w:i/>
+          <w:iCs/>
+        </w:rPr>
+        <w:t>T&amp;</w:t>
+      </w:r>
+      <w:r>
+        <w:t xml:space="preserve"> can be implicitly converted to a </w:t>
+      </w:r>
+      <w:proofErr w:type="spellStart"/>
+      <w:r>
+        <w:rPr>
+          <w:i/>
+          <w:iCs/>
+        </w:rPr>
+        <w:t>const</w:t>
+      </w:r>
+      <w:proofErr w:type="spellEnd"/>
+      <w:r>
+        <w:rPr>
+          <w:i/>
+          <w:iCs/>
+        </w:rPr>
+        <w:t xml:space="preserve"> T&amp;.</w:t>
+      </w:r>
+    </w:p>
+    <w:p/>
+    <w:p/>
+    <w:p/>
+    <w:p/>
+    <w:p>
+      <w:pPr>
+        <w:pStyle w:val="ListParagraph"/>
+        <w:numPr>
+          <w:ilvl w:val="0"/>
+          <w:numId w:val="4"/>
+        </w:numPr>
+      </w:pPr>
+      <w:r>
+        <w:rPr>
+          <w:b/>
+          <w:bCs/>
+        </w:rPr>
+        <w:t>Boolean Conversions –</w:t>
+      </w:r>
+    </w:p>
+    <w:p>
+      <w:pPr>
+        <w:pStyle w:val="ListParagraph"/>
+        <w:numPr>
+          <w:ilvl w:val="0"/>
+          <w:numId w:val="4"/>
+        </w:numPr>
+      </w:pPr>
+      <w:r>
+        <w:t>Pointer, integral, and floating-point values can be implicitly converted to bool.</w:t>
+      </w:r>
+    </w:p>
+    <w:p>
+      <w:pPr>
+        <w:pStyle w:val="ListParagraph"/>
+        <w:numPr>
+          <w:ilvl w:val="0"/>
+          <w:numId w:val="4"/>
+        </w:numPr>
+      </w:pPr>
+      <w:r>
+        <w:t>A non-zero value converts to true.</w:t>
+      </w:r>
+    </w:p>
+    <w:p>
+      <w:pPr>
+        <w:pStyle w:val="ListParagraph"/>
+        <w:numPr>
+          <w:ilvl w:val="0"/>
+          <w:numId w:val="4"/>
+        </w:numPr>
+      </w:pPr>
+      <w:r>
+        <w:t>A zero value converts to false.</w:t>
+      </w:r>
+    </w:p>
+    <w:p/>
+    <w:p>
+      <w:pPr>
+        <w:pStyle w:val="ListParagraph"/>
+        <w:numPr>
+          <w:ilvl w:val="0"/>
+          <w:numId w:val="4"/>
+        </w:numPr>
+      </w:pPr>
+      <w:r>
+        <w:rPr>
+          <w:b/>
+          <w:bCs/>
+        </w:rPr>
+        <w:lastRenderedPageBreak/>
+        <w:t>Floating-Integral Conversions –</w:t>
+      </w:r>
+    </w:p>
+    <w:p>
+      <w:pPr>
+        <w:pStyle w:val="ListParagraph"/>
+        <w:numPr>
+          <w:ilvl w:val="0"/>
+          <w:numId w:val="4"/>
+        </w:numPr>
+      </w:pPr>
+      <w:r>
+        <w:t>When a floating-point value is converted to an integer value, the fractional part is discarded.</w:t>
+      </w:r>
+    </w:p>
+    <w:p>
+      <w:pPr>
+        <w:pStyle w:val="ListParagraph"/>
+        <w:numPr>
+          <w:ilvl w:val="0"/>
+          <w:numId w:val="4"/>
+        </w:numPr>
+      </w:pPr>
+      <w:r>
+        <w:t>Conversion from integer to floating types are as mathematically correct as the hardware allows.</w:t>
+      </w:r>
+    </w:p>
+    <w:p>
+      <w:pPr>
+        <w:pStyle w:val="ListParagraph"/>
+        <w:numPr>
+          <w:ilvl w:val="0"/>
+          <w:numId w:val="4"/>
+        </w:numPr>
+      </w:pPr>
+      <w:r>
+        <w:t>It is best to avoid potentially value destroying implicit conversions.</w:t>
+      </w:r>
+    </w:p>
+    <w:p>
+      <w:pPr>
+        <w:pStyle w:val="ListParagraph"/>
+        <w:numPr>
+          <w:ilvl w:val="0"/>
+          <w:numId w:val="4"/>
+        </w:numPr>
+      </w:pPr>
+      <w:r>
+        <w:t xml:space="preserve">To truncate in a way that is guaranteed to be portable requires the use of </w:t>
+      </w:r>
+      <w:proofErr w:type="spellStart"/>
+      <w:r>
+        <w:t>numeric_limits</w:t>
+      </w:r>
+      <w:proofErr w:type="spellEnd"/>
+      <w:r>
+        <w:t>.</w:t>
+      </w:r>
+    </w:p>
+    <w:p>
+      <w:pPr>
+        <w:pStyle w:val="ListParagraph"/>
+        <w:numPr>
+          <w:ilvl w:val="0"/>
+          <w:numId w:val="4"/>
+        </w:numPr>
+      </w:pPr>
+      <w:r>
+        <w:t>In initialisations, truncation can be avoided by using the {}-initialiser notation.</w:t>
+      </w:r>
+    </w:p>
+    <w:p/>
+    <w:p/>
+    <w:p/>
+    <w:p/>
+    <w:p>
+      <w:pPr>
+        <w:pStyle w:val="ListParagraph"/>
+        <w:numPr>
+          <w:ilvl w:val="0"/>
+          <w:numId w:val="4"/>
+        </w:numPr>
+      </w:pPr>
+      <w:r>
+        <w:rPr>
+          <w:b/>
+          <w:bCs/>
+        </w:rPr>
+        <w:t>Usual Arithmetic Conversions –</w:t>
+      </w:r>
+    </w:p>
+    <w:p>
+      <w:pPr>
+        <w:pStyle w:val="ListParagraph"/>
+        <w:numPr>
+          <w:ilvl w:val="0"/>
+          <w:numId w:val="4"/>
+        </w:numPr>
+      </w:pPr>
+      <w:r>
+        <w:t>If either operand is of type long double, the other is converted to long double.</w:t>
+      </w:r>
+    </w:p>
+    <w:p>
+      <w:pPr>
+        <w:pStyle w:val="ListParagraph"/>
+        <w:numPr>
+          <w:ilvl w:val="0"/>
+          <w:numId w:val="4"/>
+        </w:numPr>
+      </w:pPr>
+      <w:r>
+        <w:t>Otherwise, if either operand is double, the other is converted to double.</w:t>
+      </w:r>
+    </w:p>
+    <w:p>
+      <w:pPr>
+        <w:pStyle w:val="ListParagraph"/>
+        <w:numPr>
+          <w:ilvl w:val="0"/>
+          <w:numId w:val="4"/>
+        </w:numPr>
+      </w:pPr>
+      <w:r>
+        <w:t>Otherwise, if either operand is float, the other is converted to float.</w:t>
+      </w:r>
+    </w:p>
+    <w:p>
+      <w:pPr>
+        <w:pStyle w:val="ListParagraph"/>
+        <w:numPr>
+          <w:ilvl w:val="0"/>
+          <w:numId w:val="4"/>
+        </w:numPr>
+      </w:pPr>
+      <w:r>
+        <w:t xml:space="preserve">Otherwise, if either operand is unsigned long </w:t>
+      </w:r>
+      <w:proofErr w:type="spellStart"/>
+      <w:r>
+        <w:t>long</w:t>
+      </w:r>
+      <w:proofErr w:type="spellEnd"/>
+      <w:r>
+        <w:t xml:space="preserve">, the other is converted to unsigned long </w:t>
+      </w:r>
+      <w:proofErr w:type="spellStart"/>
+      <w:r>
+        <w:t>long</w:t>
+      </w:r>
+      <w:proofErr w:type="spellEnd"/>
+      <w:r>
+        <w:t>.</w:t>
+      </w:r>
+    </w:p>
+    <w:p>
+      <w:pPr>
+        <w:pStyle w:val="ListParagraph"/>
+        <w:numPr>
+          <w:ilvl w:val="0"/>
+          <w:numId w:val="4"/>
+        </w:numPr>
+      </w:pPr>
+      <w:r>
+        <w:t xml:space="preserve">Otherwise, if one operand is a </w:t>
+      </w:r>
+      <w:proofErr w:type="gramStart"/>
+      <w:r>
+        <w:t xml:space="preserve">long </w:t>
+      </w:r>
+      <w:proofErr w:type="spellStart"/>
+      <w:r>
+        <w:t>long</w:t>
+      </w:r>
+      <w:proofErr w:type="spellEnd"/>
+      <w:proofErr w:type="gramEnd"/>
+      <w:r>
+        <w:t xml:space="preserve"> int and the other is an unsigned long int, then if the long </w:t>
+      </w:r>
+      <w:proofErr w:type="spellStart"/>
+      <w:r>
+        <w:t>long</w:t>
+      </w:r>
+      <w:proofErr w:type="spellEnd"/>
+      <w:r>
+        <w:t xml:space="preserve"> int operand can convert all the values of an unsigned long int the unsigned long int is converted to long </w:t>
+      </w:r>
+      <w:proofErr w:type="spellStart"/>
+      <w:r>
+        <w:t>long</w:t>
+      </w:r>
+      <w:proofErr w:type="spellEnd"/>
+      <w:r>
+        <w:t xml:space="preserve"> int.</w:t>
+      </w:r>
+    </w:p>
+    <w:p>
+      <w:pPr>
+        <w:pStyle w:val="ListParagraph"/>
+        <w:numPr>
+          <w:ilvl w:val="0"/>
+          <w:numId w:val="4"/>
+        </w:numPr>
+      </w:pPr>
+      <w:r>
+        <w:t xml:space="preserve">Otherwise, both the operands are converted to unsigned long </w:t>
+      </w:r>
+      <w:proofErr w:type="spellStart"/>
+      <w:r>
+        <w:t>long</w:t>
+      </w:r>
+      <w:proofErr w:type="spellEnd"/>
+      <w:r>
+        <w:t xml:space="preserve"> int.</w:t>
+      </w:r>
+    </w:p>
+    <w:p>
+      <w:pPr>
+        <w:pStyle w:val="ListParagraph"/>
+        <w:numPr>
+          <w:ilvl w:val="0"/>
+          <w:numId w:val="4"/>
+        </w:numPr>
+      </w:pPr>
+      <w:r>
+        <w:t>Otherwise, if one operand is a long int and the other is an unsigned int, then if a long int can represent all the values of an unsigned int, the unsigned int is converted to long int.</w:t>
+      </w:r>
+    </w:p>
+    <w:p>
+      <w:pPr>
+        <w:pStyle w:val="ListParagraph"/>
+        <w:numPr>
+          <w:ilvl w:val="0"/>
+          <w:numId w:val="4"/>
+        </w:numPr>
+      </w:pPr>
+      <w:r>
+        <w:t>Otherwise, both operands are converted to unsigned long int.</w:t>
+      </w:r>
+    </w:p>
+    <w:p>
+      <w:pPr>
+        <w:pStyle w:val="ListParagraph"/>
+        <w:numPr>
+          <w:ilvl w:val="0"/>
+          <w:numId w:val="4"/>
+        </w:numPr>
+      </w:pPr>
+      <w:r>
+        <w:t>Otherwise, if either operand is long, the other is converted to long.</w:t>
+      </w:r>
+    </w:p>
+    <w:p>
+      <w:pPr>
+        <w:pStyle w:val="ListParagraph"/>
+        <w:numPr>
+          <w:ilvl w:val="0"/>
+          <w:numId w:val="4"/>
+        </w:numPr>
+      </w:pPr>
+      <w:r>
+        <w:t>Otherwise, if either operand is unsigned, the other is converted to unsigned.</w:t>
+      </w:r>
+    </w:p>
+    <w:p>
+      <w:pPr>
+        <w:pStyle w:val="ListParagraph"/>
+        <w:numPr>
+          <w:ilvl w:val="0"/>
+          <w:numId w:val="4"/>
+        </w:numPr>
+      </w:pPr>
+      <w:r>
+        <w:t>Otherwise, both operands are int.</w:t>
+      </w:r>
+    </w:p>
+    <w:p>
+      <w:pPr>
+        <w:pStyle w:val="ListParagraph"/>
+        <w:numPr>
+          <w:ilvl w:val="0"/>
+          <w:numId w:val="4"/>
+        </w:numPr>
+      </w:pPr>
+      <w:r>
+        <w:t>It is best to avoid mixing signed and unsigned integers for obvious reasons as can be seen from above.</w:t>
+      </w:r>
+    </w:p>
+    <w:p/>
+    <w:p/>
+    <w:p/>
+    <w:p/>
+    <w:p>
+      <w:pPr>
+        <w:pStyle w:val="ListParagraph"/>
+        <w:numPr>
+          <w:ilvl w:val="0"/>
+          <w:numId w:val="4"/>
+        </w:numPr>
+      </w:pPr>
+      <w:r>
+        <w:rPr>
+          <w:b/>
+          <w:bCs/>
+        </w:rPr>
+        <w:lastRenderedPageBreak/>
+        <w:t>Advice –</w:t>
+      </w:r>
+    </w:p>
+    <w:p>
+      <w:pPr>
+        <w:pStyle w:val="ListParagraph"/>
+        <w:numPr>
+          <w:ilvl w:val="0"/>
+          <w:numId w:val="4"/>
+        </w:numPr>
+      </w:pPr>
+      <w:r>
+        <w:t xml:space="preserve">Use character level input only when you </w:t>
+      </w:r>
+      <w:proofErr w:type="gramStart"/>
+      <w:r>
+        <w:t>have to</w:t>
+      </w:r>
+      <w:proofErr w:type="gramEnd"/>
+      <w:r>
+        <w:t>.</w:t>
+      </w:r>
+    </w:p>
+    <w:p>
+      <w:pPr>
+        <w:pStyle w:val="ListParagraph"/>
+        <w:numPr>
+          <w:ilvl w:val="0"/>
+          <w:numId w:val="4"/>
+        </w:numPr>
+      </w:pPr>
+      <w:r>
+        <w:t>When reading, always consider well-formed input.</w:t>
+      </w:r>
+    </w:p>
+    <w:p>
+      <w:pPr>
+        <w:pStyle w:val="ListParagraph"/>
+        <w:numPr>
+          <w:ilvl w:val="0"/>
+          <w:numId w:val="4"/>
+        </w:numPr>
+      </w:pPr>
+      <w:r>
+        <w:t xml:space="preserve">Prefer suitable abstractions (classes, algorithms, etc) to direct use of language features (e.g. </w:t>
+      </w:r>
+      <w:proofErr w:type="spellStart"/>
+      <w:r>
+        <w:t>ints</w:t>
+      </w:r>
+      <w:proofErr w:type="spellEnd"/>
+      <w:r>
+        <w:t>, statements, etc)</w:t>
+      </w:r>
+    </w:p>
+    <w:p>
+      <w:pPr>
+        <w:pStyle w:val="ListParagraph"/>
+        <w:numPr>
+          <w:ilvl w:val="0"/>
+          <w:numId w:val="4"/>
+        </w:numPr>
+      </w:pPr>
+      <w:r>
+        <w:t>Avoid complicated expressions.</w:t>
+      </w:r>
+    </w:p>
+    <w:p>
+      <w:pPr>
+        <w:pStyle w:val="ListParagraph"/>
+        <w:numPr>
+          <w:ilvl w:val="0"/>
+          <w:numId w:val="4"/>
+        </w:numPr>
+      </w:pPr>
+      <w:r>
+        <w:t>If in doubt about operator precedence, parenthesize.</w:t>
+      </w:r>
+    </w:p>
+    <w:p>
+      <w:pPr>
+        <w:pStyle w:val="ListParagraph"/>
+        <w:numPr>
+          <w:ilvl w:val="0"/>
+          <w:numId w:val="4"/>
+        </w:numPr>
+      </w:pPr>
+      <w:r>
+        <w:t>Avoid expressions with undefined order of evaluation.</w:t>
+      </w:r>
+    </w:p>
+    <w:p>
+      <w:pPr>
+        <w:pStyle w:val="ListParagraph"/>
+        <w:numPr>
+          <w:ilvl w:val="0"/>
+          <w:numId w:val="4"/>
+        </w:numPr>
+      </w:pPr>
+      <w:r>
+        <w:t>Avoid narrowing conversions.</w:t>
+      </w:r>
+    </w:p>
+    <w:p>
+      <w:pPr>
+        <w:pStyle w:val="ListParagraph"/>
+        <w:numPr>
+          <w:ilvl w:val="0"/>
+          <w:numId w:val="4"/>
+        </w:numPr>
+      </w:pPr>
+      <w:r>
+        <w:t>Define symbolic constants to avoid “magic constants”.</w:t>
+      </w:r>
+    </w:p>
     <w:sectPr>
       <w:pgSz w:w="11906" w:h="16838"/>
       <w:pgMar w:top="1440" w:right="1440" w:bottom="1440" w:left="1440" w:header="708" w:footer="708" w:gutter="0"/>
@@ -373,6 +1148,119 @@
 <file path=word/numbering.xml><?xml version="1.0" encoding="utf-8"?>
 <w:numbering xmlns:wpc="http://schemas.microsoft.com/office/word/2010/wordprocessingCanvas" xmlns:cx="http://schemas.microsoft.com/office/drawing/2014/chartex" xmlns:cx1="http://schemas.microsoft.com/office/drawing/2015/9/8/chartex" xmlns:cx2="http://schemas.microsoft.com/office/drawing/2015/10/21/chartex" xmlns:cx3="http://schemas.microsoft.com/office/drawing/2016/5/9/chartex" xmlns:cx4="http://schemas.microsoft.com/office/drawing/2016/5/10/chartex" xmlns:cx5="http://schemas.microsoft.com/office/drawing/2016/5/11/chartex" xmlns:cx6="http://schemas.microsoft.com/office/drawing/2016/5/12/chartex" xmlns:cx7="http://schemas.microsoft.com/office/drawing/2016/5/13/chartex" xmlns:cx8="http://schemas.microsoft.com/office/drawing/2016/5/14/chartex" xmlns:mc="http://schemas.openxmlformats.org/markup-compatibility/2006" xmlns:aink="http://schemas.microsoft.com/office/drawing/2016/ink" xmlns:am3d="http://schemas.microsoft.com/office/drawing/2017/model3d" xmlns:o="urn:schemas-microsoft-com:office:office" xmlns:oel="http://schemas.microsoft.com/office/2019/extlst" xmlns:r="http://schemas.openxmlformats.org/officeDocument/2006/relationships" xmlns:m="http://schemas.openxmlformats.org/officeDocument/2006/math" xmlns:v="urn:schemas-microsoft-com:vml" xmlns:wp14="http://schemas.microsoft.com/office/word/2010/wordprocessingDrawing" xmlns:wp="http://schemas.openxmlformats.org/drawingml/2006/wordprocessingDrawing" xmlns:w10="urn:schemas-microsoft-com:office:word" xmlns:w="http://schemas.openxmlformats.org/wordprocessingml/2006/main" xmlns:w14="http://schemas.microsoft.com/office/word/2010/wordml" xmlns:w15="http://schemas.microsoft.com/office/word/2012/wordml" xmlns:w16cex="http://schemas.microsoft.com/office/word/2018/wordml/cex" xmlns:w16cid="http://schemas.microsoft.com/office/word/2016/wordml/cid" xmlns:w16="http://schemas.microsoft.com/office/word/2018/wordml" xmlns:w16du="http://schemas.microsoft.com/office/word/2023/wordml/word16du" xmlns:w16sdtdh="http://schemas.microsoft.com/office/word/2020/wordml/sdtdatahash" xmlns:w16se="http://schemas.microsoft.com/office/word/2015/wordml/symex" xmlns:wpg="http://schemas.microsoft.com/office/word/2010/wordprocessingGroup" xmlns:wpi="http://schemas.microsoft.com/office/word/2010/wordprocessingInk" xmlns:wne="http://schemas.microsoft.com/office/word/2006/wordml" xmlns:wps="http://schemas.microsoft.com/office/word/2010/wordprocessingShape" mc:Ignorable="w14 w15 w16se w16cid w16 w16cex w16sdtdh w16du wp14">
   <w:abstractNum w:abstractNumId="0" w15:restartNumberingAfterBreak="0">
+    <w:nsid w:val="10C91617"/>
+    <w:multiLevelType w:val="hybridMultilevel"/>
+    <w:tmpl w:val="B8402244"/>
+    <w:lvl w:ilvl="0" w:tplc="40090001">
+      <w:start w:val="1"/>
+      <w:numFmt w:val="bullet"/>
+      <w:lvlText w:val=""/>
+      <w:lvlJc w:val="left"/>
+      <w:pPr>
+        <w:ind w:left="360" w:hanging="360"/>
+      </w:pPr>
+      <w:rPr>
+        <w:rFonts w:ascii="Symbol" w:hAnsi="Symbol" w:hint="default"/>
+      </w:rPr>
+    </w:lvl>
+    <w:lvl w:ilvl="1" w:tplc="40090003" w:tentative="1">
+      <w:start w:val="1"/>
+      <w:numFmt w:val="bullet"/>
+      <w:lvlText w:val="o"/>
+      <w:lvlJc w:val="left"/>
+      <w:pPr>
+        <w:ind w:left="1080" w:hanging="360"/>
+      </w:pPr>
+      <w:rPr>
+        <w:rFonts w:ascii="Courier New" w:hAnsi="Courier New" w:cs="Courier New" w:hint="default"/>
+      </w:rPr>
+    </w:lvl>
+    <w:lvl w:ilvl="2" w:tplc="40090005" w:tentative="1">
+      <w:start w:val="1"/>
+      <w:numFmt w:val="bullet"/>
+      <w:lvlText w:val=""/>
+      <w:lvlJc w:val="left"/>
+      <w:pPr>
+        <w:ind w:left="1800" w:hanging="360"/>
+      </w:pPr>
+      <w:rPr>
+        <w:rFonts w:ascii="Wingdings" w:hAnsi="Wingdings" w:hint="default"/>
+      </w:rPr>
+    </w:lvl>
+    <w:lvl w:ilvl="3" w:tplc="40090001" w:tentative="1">
+      <w:start w:val="1"/>
+      <w:numFmt w:val="bullet"/>
+      <w:lvlText w:val=""/>
+      <w:lvlJc w:val="left"/>
+      <w:pPr>
+        <w:ind w:left="2520" w:hanging="360"/>
+      </w:pPr>
+      <w:rPr>
+        <w:rFonts w:ascii="Symbol" w:hAnsi="Symbol" w:hint="default"/>
+      </w:rPr>
+    </w:lvl>
+    <w:lvl w:ilvl="4" w:tplc="40090003" w:tentative="1">
+      <w:start w:val="1"/>
+      <w:numFmt w:val="bullet"/>
+      <w:lvlText w:val="o"/>
+      <w:lvlJc w:val="left"/>
+      <w:pPr>
+        <w:ind w:left="3240" w:hanging="360"/>
+      </w:pPr>
+      <w:rPr>
+        <w:rFonts w:ascii="Courier New" w:hAnsi="Courier New" w:cs="Courier New" w:hint="default"/>
+      </w:rPr>
+    </w:lvl>
+    <w:lvl w:ilvl="5" w:tplc="40090005" w:tentative="1">
+      <w:start w:val="1"/>
+      <w:numFmt w:val="bullet"/>
+      <w:lvlText w:val=""/>
+      <w:lvlJc w:val="left"/>
+      <w:pPr>
+        <w:ind w:left="3960" w:hanging="360"/>
+      </w:pPr>
+      <w:rPr>
+        <w:rFonts w:ascii="Wingdings" w:hAnsi="Wingdings" w:hint="default"/>
+      </w:rPr>
+    </w:lvl>
+    <w:lvl w:ilvl="6" w:tplc="40090001" w:tentative="1">
+      <w:start w:val="1"/>
+      <w:numFmt w:val="bullet"/>
+      <w:lvlText w:val=""/>
+      <w:lvlJc w:val="left"/>
+      <w:pPr>
+        <w:ind w:left="4680" w:hanging="360"/>
+      </w:pPr>
+      <w:rPr>
+        <w:rFonts w:ascii="Symbol" w:hAnsi="Symbol" w:hint="default"/>
+      </w:rPr>
+    </w:lvl>
+    <w:lvl w:ilvl="7" w:tplc="40090003" w:tentative="1">
+      <w:start w:val="1"/>
+      <w:numFmt w:val="bullet"/>
+      <w:lvlText w:val="o"/>
+      <w:lvlJc w:val="left"/>
+      <w:pPr>
+        <w:ind w:left="5400" w:hanging="360"/>
+      </w:pPr>
+      <w:rPr>
+        <w:rFonts w:ascii="Courier New" w:hAnsi="Courier New" w:cs="Courier New" w:hint="default"/>
+      </w:rPr>
+    </w:lvl>
+    <w:lvl w:ilvl="8" w:tplc="40090005" w:tentative="1">
+      <w:start w:val="1"/>
+      <w:numFmt w:val="bullet"/>
+      <w:lvlText w:val=""/>
+      <w:lvlJc w:val="left"/>
+      <w:pPr>
+        <w:ind w:left="6120" w:hanging="360"/>
+      </w:pPr>
+      <w:rPr>
+        <w:rFonts w:ascii="Wingdings" w:hAnsi="Wingdings" w:hint="default"/>
+      </w:rPr>
+    </w:lvl>
+  </w:abstractNum>
+  <w:abstractNum w:abstractNumId="1" w15:restartNumberingAfterBreak="0">
     <w:nsid w:val="25DE7F1A"/>
     <w:multiLevelType w:val="hybridMultilevel"/>
     <w:tmpl w:val="94C26154"/>
@@ -485,7 +1373,7 @@
       </w:rPr>
     </w:lvl>
   </w:abstractNum>
-  <w:abstractNum w:abstractNumId="1" w15:restartNumberingAfterBreak="0">
+  <w:abstractNum w:abstractNumId="2" w15:restartNumberingAfterBreak="0">
     <w:nsid w:val="749A17E8"/>
     <w:multiLevelType w:val="hybridMultilevel"/>
     <w:tmpl w:val="BAE69F88"/>
@@ -598,7 +1486,7 @@
       </w:rPr>
     </w:lvl>
   </w:abstractNum>
-  <w:abstractNum w:abstractNumId="2" w15:restartNumberingAfterBreak="0">
+  <w:abstractNum w:abstractNumId="3" w15:restartNumberingAfterBreak="0">
     <w:nsid w:val="79DE14F8"/>
     <w:multiLevelType w:val="hybridMultilevel"/>
     <w:tmpl w:val="4F141DAA"/>
@@ -712,13 +1600,16 @@
     </w:lvl>
   </w:abstractNum>
   <w:num w:numId="1" w16cid:durableId="1341615001">
-    <w:abstractNumId w:val="0"/>
+    <w:abstractNumId w:val="1"/>
   </w:num>
   <w:num w:numId="2" w16cid:durableId="141388953">
-    <w:abstractNumId w:val="1"/>
+    <w:abstractNumId w:val="2"/>
   </w:num>
   <w:num w:numId="3" w16cid:durableId="1014065775">
-    <w:abstractNumId w:val="2"/>
+    <w:abstractNumId w:val="3"/>
+  </w:num>
+  <w:num w:numId="4" w16cid:durableId="781454726">
+    <w:abstractNumId w:val="0"/>
   </w:num>
 </w:numbering>
 </file>

</xml_diff>